<commit_message>
Updated header name to say "maker guide"
</commit_message>
<xml_diff>
--- a/Toy_Instructions/Available/Bubble/Fubbles_Light_Up_Mini_Bubble_Machine/Fubbles_Light_Up_Mini_Bubble_Machine_Maker_Guide.docx
+++ b/Toy_Instructions/Available/Bubble/Fubbles_Light_Up_Mini_Bubble_Machine/Fubbles_Light_Up_Mini_Bubble_Machine_Maker_Guide.docx
@@ -785,7 +785,7 @@
                 <w:noProof/>
               </w:rPr>
               <w:drawing>
-                <wp:anchor distT="0" distB="0" distL="114300" distR="114300" simplePos="0" relativeHeight="251688964" behindDoc="0" locked="0" layoutInCell="1" allowOverlap="1" wp14:anchorId="326DB322" wp14:editId="6CFB59A1">
+                <wp:anchor distT="0" distB="0" distL="114300" distR="114300" simplePos="0" relativeHeight="251688964" behindDoc="0" locked="0" layoutInCell="1" allowOverlap="1" wp14:anchorId="326DB322" wp14:editId="01166C14">
                   <wp:simplePos x="0" y="0"/>
                   <wp:positionH relativeFrom="column">
                     <wp:posOffset>560070</wp:posOffset>
@@ -3323,7 +3323,19 @@
         <w:sz w:val="32"/>
         <w:szCs w:val="32"/>
       </w:rPr>
-      <w:t>Assembly Guide</w:t>
+      <w:t>mAKER</w:t>
+    </w:r>
+    <w:r>
+      <w:rPr>
+        <w:rFonts w:ascii="Roboto" w:eastAsia="Roboto" w:hAnsi="Roboto" w:cs="Roboto"/>
+        <w:b/>
+        <w:bCs/>
+        <w:caps/>
+        <w:color w:val="646464"/>
+        <w:sz w:val="32"/>
+        <w:szCs w:val="32"/>
+      </w:rPr>
+      <w:t xml:space="preserve"> Guide</w:t>
     </w:r>
   </w:p>
 </w:hdr>
@@ -6042,15 +6054,6 @@
 </file>
 
 <file path=customXml/item1.xml><?xml version="1.0" encoding="utf-8"?>
-<?mso-contentType ?>
-<FormTemplates xmlns="http://schemas.microsoft.com/sharepoint/v3/contenttype/forms">
-  <Display>DocumentLibraryForm</Display>
-  <Edit>DocumentLibraryForm</Edit>
-  <New>DocumentLibraryForm</New>
-</FormTemplates>
-</file>
-
-<file path=customXml/item2.xml><?xml version="1.0" encoding="utf-8"?>
 <p:properties xmlns:p="http://schemas.microsoft.com/office/2006/metadata/properties" xmlns:xsi="http://www.w3.org/2001/XMLSchema-instance" xmlns:pc="http://schemas.microsoft.com/office/infopath/2007/PartnerControls">
   <documentManagement>
     <TaxCatchAll xmlns="38b325e6-602c-452a-8617-173bf47082c5" xsi:nil="true"/>
@@ -6061,7 +6064,20 @@
 </p:properties>
 </file>
 
+<file path=customXml/item2.xml><?xml version="1.0" encoding="utf-8"?>
+<?mso-contentType ?>
+<FormTemplates xmlns="http://schemas.microsoft.com/sharepoint/v3/contenttype/forms">
+  <Display>DocumentLibraryForm</Display>
+  <Edit>DocumentLibraryForm</Edit>
+  <New>DocumentLibraryForm</New>
+</FormTemplates>
+</file>
+
 <file path=customXml/item3.xml><?xml version="1.0" encoding="utf-8"?>
+<b:Sources xmlns:b="http://schemas.openxmlformats.org/officeDocument/2006/bibliography" xmlns="http://schemas.openxmlformats.org/officeDocument/2006/bibliography" SelectedStyle="\APASixthEditionOfficeOnline.xsl" StyleName="APA" Version="6"/>
+</file>
+
+<file path=customXml/item4.xml><?xml version="1.0" encoding="utf-8"?>
 <ct:contentTypeSchema xmlns:ct="http://schemas.microsoft.com/office/2006/metadata/contentType" xmlns:ma="http://schemas.microsoft.com/office/2006/metadata/properties/metaAttributes" ct:_="" ma:_="" ma:contentTypeName="Document" ma:contentTypeID="0x010100456CAEA290209545A9F8681F83603874" ma:contentTypeVersion="19" ma:contentTypeDescription="Create a new document." ma:contentTypeScope="" ma:versionID="4bf10bb897fc0ef406baa02b9d664253">
   <xsd:schema xmlns:xsd="http://www.w3.org/2001/XMLSchema" xmlns:xs="http://www.w3.org/2001/XMLSchema" xmlns:p="http://schemas.microsoft.com/office/2006/metadata/properties" xmlns:ns2="8cf100d1-0775-4feb-8634-62999c4541bc" xmlns:ns3="38b325e6-602c-452a-8617-173bf47082c5" targetNamespace="http://schemas.microsoft.com/office/2006/metadata/properties" ma:root="true" ma:fieldsID="1c6be4edf2b996d6a6f54fa7c1dd8d7b" ns2:_="" ns3:_="">
     <xsd:import namespace="8cf100d1-0775-4feb-8634-62999c4541bc"/>
@@ -6316,11 +6332,24 @@
 </ct:contentTypeSchema>
 </file>
 
-<file path=customXml/item4.xml><?xml version="1.0" encoding="utf-8"?>
-<b:Sources xmlns:b="http://schemas.openxmlformats.org/officeDocument/2006/bibliography" xmlns="http://schemas.openxmlformats.org/officeDocument/2006/bibliography" SelectedStyle="\APASixthEditionOfficeOnline.xsl" StyleName="APA" Version="6"/>
+<file path=customXml/itemProps1.xml><?xml version="1.0" encoding="utf-8"?>
+<ds:datastoreItem xmlns:ds="http://schemas.openxmlformats.org/officeDocument/2006/customXml" ds:itemID="{3A085C18-819E-4466-9494-DD461C39C2B0}">
+  <ds:schemaRefs>
+    <ds:schemaRef ds:uri="http://purl.org/dc/dcmitype/"/>
+    <ds:schemaRef ds:uri="http://schemas.microsoft.com/office/2006/documentManagement/types"/>
+    <ds:schemaRef ds:uri="http://schemas.openxmlformats.org/package/2006/metadata/core-properties"/>
+    <ds:schemaRef ds:uri="http://schemas.microsoft.com/office/2006/metadata/properties"/>
+    <ds:schemaRef ds:uri="38b325e6-602c-452a-8617-173bf47082c5"/>
+    <ds:schemaRef ds:uri="http://purl.org/dc/terms/"/>
+    <ds:schemaRef ds:uri="http://schemas.microsoft.com/office/infopath/2007/PartnerControls"/>
+    <ds:schemaRef ds:uri="8cf100d1-0775-4feb-8634-62999c4541bc"/>
+    <ds:schemaRef ds:uri="http://www.w3.org/XML/1998/namespace"/>
+    <ds:schemaRef ds:uri="http://purl.org/dc/elements/1.1/"/>
+  </ds:schemaRefs>
+</ds:datastoreItem>
 </file>
 
-<file path=customXml/itemProps1.xml><?xml version="1.0" encoding="utf-8"?>
+<file path=customXml/itemProps2.xml><?xml version="1.0" encoding="utf-8"?>
 <ds:datastoreItem xmlns:ds="http://schemas.openxmlformats.org/officeDocument/2006/customXml" ds:itemID="{2585761D-1AE9-4796-83E7-A2FC381967AF}">
   <ds:schemaRefs>
     <ds:schemaRef ds:uri="http://schemas.microsoft.com/sharepoint/v3/contenttype/forms"/>
@@ -6328,18 +6357,15 @@
 </ds:datastoreItem>
 </file>
 
-<file path=customXml/itemProps2.xml><?xml version="1.0" encoding="utf-8"?>
-<ds:datastoreItem xmlns:ds="http://schemas.openxmlformats.org/officeDocument/2006/customXml" ds:itemID="{3A085C18-819E-4466-9494-DD461C39C2B0}">
+<file path=customXml/itemProps3.xml><?xml version="1.0" encoding="utf-8"?>
+<ds:datastoreItem xmlns:ds="http://schemas.openxmlformats.org/officeDocument/2006/customXml" ds:itemID="{C438ADBA-56D5-474C-BF2C-97C24DDF66BD}">
   <ds:schemaRefs>
-    <ds:schemaRef ds:uri="http://schemas.microsoft.com/office/2006/metadata/properties"/>
-    <ds:schemaRef ds:uri="http://schemas.microsoft.com/office/infopath/2007/PartnerControls"/>
-    <ds:schemaRef ds:uri="38b325e6-602c-452a-8617-173bf47082c5"/>
-    <ds:schemaRef ds:uri="8cf100d1-0775-4feb-8634-62999c4541bc"/>
+    <ds:schemaRef ds:uri="http://schemas.openxmlformats.org/officeDocument/2006/bibliography"/>
   </ds:schemaRefs>
 </ds:datastoreItem>
 </file>
 
-<file path=customXml/itemProps3.xml><?xml version="1.0" encoding="utf-8"?>
+<file path=customXml/itemProps4.xml><?xml version="1.0" encoding="utf-8"?>
 <ds:datastoreItem xmlns:ds="http://schemas.openxmlformats.org/officeDocument/2006/customXml" ds:itemID="{A4A65F71-E041-4B4F-9373-51CCEC17AFBA}">
   <ds:schemaRefs>
     <ds:schemaRef ds:uri="http://schemas.microsoft.com/office/2006/metadata/contentType"/>
@@ -6356,12 +6382,4 @@
     <ds:schemaRef ds:uri="http://schemas.microsoft.com/internal/obd"/>
   </ds:schemaRefs>
 </ds:datastoreItem>
-</file>
-
-<file path=customXml/itemProps4.xml><?xml version="1.0" encoding="utf-8"?>
-<ds:datastoreItem xmlns:ds="http://schemas.openxmlformats.org/officeDocument/2006/customXml" ds:itemID="{C438ADBA-56D5-474C-BF2C-97C24DDF66BD}">
-  <ds:schemaRefs>
-    <ds:schemaRef ds:uri="http://schemas.openxmlformats.org/officeDocument/2006/bibliography"/>
-  </ds:schemaRefs>
-</ds:datastoreItem>
 </file>
</xml_diff>